<commit_message>
updated parent inventoryr class
</commit_message>
<xml_diff>
--- a/Lemonade Stand.docx
+++ b/Lemonade Stand.docx
@@ -192,10 +192,7 @@
     </w:p>
     <w:p>
       <w:r>
-        <w:t>Game</w:t>
-      </w:r>
-      <w:r>
-        <w:t xml:space="preserve"> (instantiates </w:t>
+        <w:t xml:space="preserve">Game (instantiates </w:t>
       </w:r>
       <w:r>
         <w:t xml:space="preserve">User Interface, </w:t>
@@ -261,27 +258,18 @@
     <w:p/>
     <w:p>
       <w:r>
-        <w:t>Day</w:t>
-      </w:r>
-      <w:r>
-        <w:t xml:space="preserve"> (instantiates weather, customers)</w:t>
-      </w:r>
-    </w:p>
-    <w:p>
-      <w:pPr>
-        <w:ind w:firstLine="720"/>
-      </w:pPr>
-      <w:r>
-        <w:t>Variables</w:t>
-      </w:r>
-    </w:p>
-    <w:p>
-      <w:pPr>
-        <w:ind w:firstLine="720"/>
-      </w:pPr>
-      <w:r>
-        <w:tab/>
-        <w:t>Time of day</w:t>
+        <w:t>Day (instantiates weather, customers)</w:t>
+      </w:r>
+    </w:p>
+    <w:p>
+      <w:pPr>
+        <w:ind w:firstLine="720"/>
+      </w:pPr>
+      <w:r>
+        <w:t>Variabl</w:t>
+      </w:r>
+      <w:r>
+        <w:t>es</w:t>
       </w:r>
     </w:p>
     <w:p>
@@ -291,189 +279,6 @@
       <w:r>
         <w:tab/>
         <w:t>Number of days stand is open</w:t>
-      </w:r>
-    </w:p>
-    <w:p>
-      <w:pPr>
-        <w:ind w:firstLine="720"/>
-      </w:pPr>
-      <w:r>
-        <w:tab/>
-        <w:t>Number of customers who pass by</w:t>
-      </w:r>
-    </w:p>
-    <w:p>
-      <w:pPr>
-        <w:ind w:firstLine="720"/>
-      </w:pPr>
-      <w:r>
-        <w:t>Methods</w:t>
-      </w:r>
-    </w:p>
-    <w:p>
-      <w:pPr>
-        <w:ind w:firstLine="720"/>
-      </w:pPr>
-      <w:r>
-        <w:tab/>
-      </w:r>
-      <w:proofErr w:type="spellStart"/>
-      <w:r>
-        <w:t>DayBegins</w:t>
-      </w:r>
-      <w:proofErr w:type="spellEnd"/>
-    </w:p>
-    <w:p>
-      <w:pPr>
-        <w:ind w:left="720" w:firstLine="720"/>
-      </w:pPr>
-      <w:r>
-        <w:t>Time elapses</w:t>
-      </w:r>
-    </w:p>
-    <w:p>
-      <w:pPr>
-        <w:ind w:firstLine="720"/>
-      </w:pPr>
-      <w:r>
-        <w:tab/>
-      </w:r>
-      <w:proofErr w:type="spellStart"/>
-      <w:r>
-        <w:t>DayEnds</w:t>
-      </w:r>
-      <w:proofErr w:type="spellEnd"/>
-    </w:p>
-    <w:p>
-      <w:r>
-        <w:t>Weather</w:t>
-      </w:r>
-      <w:r>
-        <w:t xml:space="preserve"> (instantiated by Day)</w:t>
-      </w:r>
-    </w:p>
-    <w:p>
-      <w:pPr>
-        <w:ind w:firstLine="720"/>
-      </w:pPr>
-      <w:r>
-        <w:t>Variables</w:t>
-      </w:r>
-    </w:p>
-    <w:p>
-      <w:pPr>
-        <w:ind w:firstLine="720"/>
-      </w:pPr>
-      <w:r>
-        <w:tab/>
-        <w:t>Temperature</w:t>
-      </w:r>
-    </w:p>
-    <w:p>
-      <w:pPr>
-        <w:ind w:firstLine="720"/>
-      </w:pPr>
-      <w:r>
-        <w:tab/>
-        <w:t>precipitation</w:t>
-      </w:r>
-    </w:p>
-    <w:p>
-      <w:pPr>
-        <w:ind w:firstLine="720"/>
-      </w:pPr>
-      <w:r>
-        <w:t>Methods</w:t>
-      </w:r>
-    </w:p>
-    <w:p>
-      <w:pPr>
-        <w:ind w:firstLine="720"/>
-      </w:pPr>
-      <w:r>
-        <w:tab/>
-      </w:r>
-      <w:proofErr w:type="spellStart"/>
-      <w:r>
-        <w:t>DisplayForecast</w:t>
-      </w:r>
-      <w:proofErr w:type="spellEnd"/>
-    </w:p>
-    <w:p>
-      <w:pPr>
-        <w:ind w:firstLine="720"/>
-      </w:pPr>
-      <w:r>
-        <w:tab/>
-      </w:r>
-      <w:proofErr w:type="spellStart"/>
-      <w:r>
-        <w:t>DisplayActualWeather</w:t>
-      </w:r>
-      <w:proofErr w:type="spellEnd"/>
-    </w:p>
-    <w:p>
-      <w:pPr>
-        <w:ind w:firstLine="720"/>
-      </w:pPr>
-      <w:r>
-        <w:tab/>
-      </w:r>
-    </w:p>
-    <w:p>
-      <w:r>
-        <w:t>Customer</w:t>
-      </w:r>
-      <w:r>
-        <w:t xml:space="preserve"> </w:t>
-      </w:r>
-      <w:r>
-        <w:t>(instantiated by Day</w:t>
-      </w:r>
-      <w:r>
-        <w:t>)</w:t>
-      </w:r>
-    </w:p>
-    <w:p>
-      <w:pPr>
-        <w:ind w:firstLine="720"/>
-      </w:pPr>
-      <w:r>
-        <w:t>Variables</w:t>
-      </w:r>
-    </w:p>
-    <w:p>
-      <w:pPr>
-        <w:ind w:firstLine="720"/>
-      </w:pPr>
-      <w:r>
-        <w:lastRenderedPageBreak/>
-        <w:tab/>
-      </w:r>
-      <w:r>
-        <w:t>price threshold</w:t>
-      </w:r>
-    </w:p>
-    <w:p>
-      <w:pPr>
-        <w:ind w:firstLine="720"/>
-      </w:pPr>
-      <w:r>
-        <w:tab/>
-      </w:r>
-      <w:r>
-        <w:t>temperature threshold</w:t>
-      </w:r>
-    </w:p>
-    <w:p>
-      <w:pPr>
-        <w:ind w:firstLine="720"/>
-      </w:pPr>
-      <w:r>
-        <w:tab/>
-      </w:r>
-      <w:r>
-        <w:t>(each customer will need a different combination of thresholds – how to code this?)</w:t>
       </w:r>
       <w:bookmarkStart w:id="0" w:name="_GoBack"/>
       <w:bookmarkEnd w:id="0"/>
@@ -483,6 +288,15 @@
         <w:ind w:firstLine="720"/>
       </w:pPr>
       <w:r>
+        <w:tab/>
+        <w:t>Number of customers who pass by</w:t>
+      </w:r>
+    </w:p>
+    <w:p>
+      <w:pPr>
+        <w:ind w:firstLine="720"/>
+      </w:pPr>
+      <w:r>
         <w:t>Methods</w:t>
       </w:r>
     </w:p>
@@ -495,6 +309,177 @@
       </w:r>
       <w:proofErr w:type="spellStart"/>
       <w:r>
+        <w:t>DayBegins</w:t>
+      </w:r>
+      <w:proofErr w:type="spellEnd"/>
+    </w:p>
+    <w:p>
+      <w:pPr>
+        <w:ind w:left="720" w:firstLine="720"/>
+      </w:pPr>
+      <w:r>
+        <w:t>Time elapses</w:t>
+      </w:r>
+    </w:p>
+    <w:p>
+      <w:pPr>
+        <w:ind w:firstLine="720"/>
+      </w:pPr>
+      <w:r>
+        <w:tab/>
+      </w:r>
+      <w:proofErr w:type="spellStart"/>
+      <w:r>
+        <w:t>DayEnds</w:t>
+      </w:r>
+      <w:proofErr w:type="spellEnd"/>
+    </w:p>
+    <w:p>
+      <w:r>
+        <w:t>Weather</w:t>
+      </w:r>
+      <w:r>
+        <w:t xml:space="preserve"> (instantiated by Day)</w:t>
+      </w:r>
+    </w:p>
+    <w:p>
+      <w:pPr>
+        <w:ind w:firstLine="720"/>
+      </w:pPr>
+      <w:r>
+        <w:t>Variables</w:t>
+      </w:r>
+    </w:p>
+    <w:p>
+      <w:pPr>
+        <w:ind w:firstLine="720"/>
+      </w:pPr>
+      <w:r>
+        <w:tab/>
+        <w:t>Temperature</w:t>
+      </w:r>
+    </w:p>
+    <w:p>
+      <w:pPr>
+        <w:ind w:firstLine="720"/>
+      </w:pPr>
+      <w:r>
+        <w:tab/>
+        <w:t>precipitation</w:t>
+      </w:r>
+    </w:p>
+    <w:p>
+      <w:pPr>
+        <w:ind w:firstLine="720"/>
+      </w:pPr>
+      <w:r>
+        <w:t>Methods</w:t>
+      </w:r>
+    </w:p>
+    <w:p>
+      <w:pPr>
+        <w:ind w:firstLine="720"/>
+      </w:pPr>
+      <w:r>
+        <w:tab/>
+      </w:r>
+      <w:proofErr w:type="spellStart"/>
+      <w:r>
+        <w:t>DisplayForecast</w:t>
+      </w:r>
+      <w:proofErr w:type="spellEnd"/>
+    </w:p>
+    <w:p>
+      <w:pPr>
+        <w:ind w:firstLine="720"/>
+      </w:pPr>
+      <w:r>
+        <w:tab/>
+      </w:r>
+      <w:proofErr w:type="spellStart"/>
+      <w:r>
+        <w:t>DisplayActualWeather</w:t>
+      </w:r>
+      <w:proofErr w:type="spellEnd"/>
+    </w:p>
+    <w:p>
+      <w:pPr>
+        <w:ind w:firstLine="720"/>
+      </w:pPr>
+      <w:r>
+        <w:tab/>
+      </w:r>
+    </w:p>
+    <w:p>
+      <w:r>
+        <w:t>Customer</w:t>
+      </w:r>
+      <w:r>
+        <w:t xml:space="preserve"> (instantiated by Day</w:t>
+      </w:r>
+      <w:r>
+        <w:t>)</w:t>
+      </w:r>
+    </w:p>
+    <w:p>
+      <w:pPr>
+        <w:ind w:firstLine="720"/>
+      </w:pPr>
+      <w:r>
+        <w:t>Variables</w:t>
+      </w:r>
+    </w:p>
+    <w:p>
+      <w:pPr>
+        <w:ind w:firstLine="720"/>
+      </w:pPr>
+      <w:r>
+        <w:tab/>
+      </w:r>
+      <w:r>
+        <w:t>price threshold</w:t>
+      </w:r>
+    </w:p>
+    <w:p>
+      <w:pPr>
+        <w:ind w:firstLine="720"/>
+      </w:pPr>
+      <w:r>
+        <w:lastRenderedPageBreak/>
+        <w:tab/>
+      </w:r>
+      <w:r>
+        <w:t>temperature threshold</w:t>
+      </w:r>
+    </w:p>
+    <w:p>
+      <w:pPr>
+        <w:ind w:firstLine="720"/>
+      </w:pPr>
+      <w:r>
+        <w:tab/>
+      </w:r>
+      <w:r>
+        <w:t>(each customer will need a different combination of thresholds – how to code this?)</w:t>
+      </w:r>
+    </w:p>
+    <w:p>
+      <w:pPr>
+        <w:ind w:firstLine="720"/>
+      </w:pPr>
+      <w:r>
+        <w:t>Methods</w:t>
+      </w:r>
+    </w:p>
+    <w:p>
+      <w:pPr>
+        <w:ind w:firstLine="720"/>
+      </w:pPr>
+      <w:r>
+        <w:tab/>
+      </w:r>
+      <w:proofErr w:type="spellStart"/>
+      <w:r>
         <w:t>BuysLemonade</w:t>
       </w:r>
       <w:proofErr w:type="spellEnd"/>
@@ -657,10 +642,7 @@
         <w:t>/cashbox/wallet</w:t>
       </w:r>
       <w:r>
-        <w:t xml:space="preserve"> </w:t>
-      </w:r>
-      <w:r>
-        <w:t>(instantiated by Player)</w:t>
+        <w:t xml:space="preserve"> (instantiated by Player)</w:t>
       </w:r>
     </w:p>
     <w:p>
@@ -703,17 +685,17 @@
         <w:ind w:firstLine="720"/>
       </w:pPr>
       <w:r>
+        <w:tab/>
+        <w:t>Cost per cup</w:t>
+      </w:r>
+    </w:p>
+    <w:p>
+      <w:pPr>
+        <w:ind w:firstLine="720"/>
+      </w:pPr>
+      <w:r>
         <w:lastRenderedPageBreak/>
         <w:tab/>
-        <w:t>Cost per cup</w:t>
-      </w:r>
-    </w:p>
-    <w:p>
-      <w:pPr>
-        <w:ind w:firstLine="720"/>
-      </w:pPr>
-      <w:r>
-        <w:tab/>
         <w:t>Income</w:t>
       </w:r>
     </w:p>
@@ -957,12 +939,12 @@
         <w:ind w:firstLine="720"/>
       </w:pPr>
       <w:r>
+        <w:tab/>
+      </w:r>
+    </w:p>
+    <w:p>
+      <w:r>
         <w:lastRenderedPageBreak/>
-        <w:tab/>
-      </w:r>
-    </w:p>
-    <w:p>
-      <w:r>
         <w:t>More</w:t>
       </w:r>
     </w:p>

</xml_diff>